<commit_message>
update notes re research
</commit_message>
<xml_diff>
--- a/Notes re research.docx
+++ b/Notes re research.docx
@@ -1266,22 +1266,19 @@
           <w:b/>
           <w:u w:val="single"/>
         </w:rPr>
-        <w:t>Comparative Ignorance and the Ellsberg Paradox</w:t>
-      </w:r>
-      <w:r>
-        <w:rPr>
-          <w:b/>
-          <w:u w:val="single"/>
-        </w:rPr>
-        <w:t xml:space="preserve"> – Chow and Sarin</w:t>
-      </w:r>
-    </w:p>
-    <w:p>
-      <w:pPr>
-        <w:rPr>
-          <w:u w:val="single"/>
-        </w:rPr>
-      </w:pPr>
+        <w:t>Comparative Ignorance and the Ellsberg Paradox – Chow and Sarin</w:t>
+      </w:r>
+    </w:p>
+    <w:p>
+      <w:r>
+        <w:t>‘</w:t>
+      </w:r>
+      <w:r>
+        <w:t>The key ﬁnding that emerges from our experiments is that the clear bet is priced higher than the vague bet under both comparative and non-comparative conditions. The comparison, however, enhances the difference in prices between clear and vague bets. In the absence of a direct comparison (non-comparative condition) this difference is smaller, but it does not disappear. This reduction in price differential between the clear and vague bets in the non-comparative condition is not evidence against ambiguity avoidance. Our results do not support the strong conclusion of Fox and Tversky (1995) that ambiguity aversion disappears in separate evaluations.</w:t>
+      </w:r>
+      <w:r>
+        <w:t>’</w:t>
+      </w:r>
       <w:bookmarkStart w:id="0" w:name="_GoBack"/>
       <w:bookmarkEnd w:id="0"/>
     </w:p>
@@ -1345,21 +1342,7 @@
           <w:b/>
           <w:u w:val="single"/>
         </w:rPr>
-        <w:t xml:space="preserve">Is Luck on My Side? Optimism, Pessimism, and Ambiguity Aversion </w:t>
-      </w:r>
-      <w:r>
-        <w:rPr>
-          <w:b/>
-          <w:u w:val="single"/>
-        </w:rPr>
-        <w:t xml:space="preserve">- </w:t>
-      </w:r>
-      <w:r>
-        <w:rPr>
-          <w:b/>
-          <w:u w:val="single"/>
-        </w:rPr>
-        <w:t>Briony D. Pulford</w:t>
+        <w:t>Is Luck on My Side? Optimism, Pessimism, and Ambiguity Aversion - Briony D. Pulford</w:t>
       </w:r>
     </w:p>
     <w:p>
@@ -2575,7 +2558,7 @@
 </file>
 
 <file path=customXml/itemProps1.xml><?xml version="1.0" encoding="utf-8"?>
-<ds:datastoreItem xmlns:ds="http://schemas.openxmlformats.org/officeDocument/2006/customXml" ds:itemID="{E30A5D8B-847A-4473-ACAC-07F3C9116B84}">
+<ds:datastoreItem xmlns:ds="http://schemas.openxmlformats.org/officeDocument/2006/customXml" ds:itemID="{04A7A70F-1476-4944-A3F8-9255769C964B}">
   <ds:schemaRefs>
     <ds:schemaRef ds:uri="http://schemas.openxmlformats.org/officeDocument/2006/bibliography"/>
   </ds:schemaRefs>

</xml_diff>